<commit_message>
Modify and add document of some new versions
</commit_message>
<xml_diff>
--- a/TDIC/Doc/TDI Version Management .docx
+++ b/TDIC/Doc/TDI Version Management .docx
@@ -95,233 +95,458 @@
       <w:pPr>
         <w:rPr>
           <w:b/>
-        </w:rPr>
-      </w:pPr>
-      <w:proofErr w:type="spellStart"/>
-      <w:r>
-        <w:rPr>
-          <w:b/>
-        </w:rPr>
-        <w:t>TDI</w:t>
-      </w:r>
-      <w:r>
-        <w:rPr>
-          <w:b/>
-        </w:rPr>
-        <w:t>_CancerType_CPU</w:t>
-      </w:r>
-      <w:proofErr w:type="spellEnd"/>
-      <w:r>
-        <w:rPr>
-          <w:b/>
-        </w:rPr>
-        <w:tab/>
-      </w:r>
-    </w:p>
-    <w:p>
-      <w:r>
-        <w:t xml:space="preserve">---- </w:t>
-      </w:r>
-      <w:r>
-        <w:t xml:space="preserve">This is the basic TDI CPU version. </w:t>
-      </w:r>
-      <w:r>
-        <w:t>Number of cancer types</w:t>
-      </w:r>
-      <w:r>
-        <w:t xml:space="preserve"> is </w:t>
-      </w:r>
-      <w:r>
-        <w:t>dynamically obtained at run time</w:t>
-      </w:r>
-    </w:p>
-    <w:p>
-      <w:pPr>
-        <w:rPr>
-          <w:b/>
-        </w:rPr>
-      </w:pPr>
-      <w:proofErr w:type="spellStart"/>
-      <w:r>
-        <w:rPr>
-          <w:b/>
-        </w:rPr>
-        <w:t>TDI_CancerType_CPU_Tumors</w:t>
-      </w:r>
-      <w:proofErr w:type="spellEnd"/>
-    </w:p>
-    <w:p>
-      <w:r>
-        <w:t>---- This</w:t>
-      </w:r>
-      <w:r>
-        <w:t xml:space="preserve"> CPU</w:t>
-      </w:r>
-      <w:r>
-        <w:t xml:space="preserve"> version running TDI as test data set</w:t>
-      </w:r>
-      <w:r>
-        <w:t xml:space="preserve">. </w:t>
-      </w:r>
-      <w:r>
-        <w:t>Number of cancer types</w:t>
-      </w:r>
-      <w:r>
-        <w:t xml:space="preserve"> is dynamically obtained.</w:t>
-      </w:r>
-    </w:p>
-    <w:p>
-      <w:pPr>
-        <w:rPr>
-          <w:b/>
-        </w:rPr>
-      </w:pPr>
-      <w:r>
-        <w:rPr>
-          <w:b/>
-        </w:rPr>
-        <w:t>TDI_23_Cuda</w:t>
-      </w:r>
-    </w:p>
-    <w:p>
-      <w:r>
-        <w:t xml:space="preserve">---- This the basic TDI GPU version. </w:t>
-      </w:r>
-      <w:r>
-        <w:t>Number of cancer types</w:t>
-      </w:r>
-      <w:r>
-        <w:t xml:space="preserve"> is predefined in the code</w:t>
-      </w:r>
-    </w:p>
-    <w:p>
-      <w:pPr>
-        <w:rPr>
-          <w:b/>
-        </w:rPr>
-      </w:pPr>
-      <w:r>
-        <w:rPr>
-          <w:b/>
-        </w:rPr>
-        <w:t>TDI_23_Cuda_MultiDrivers</w:t>
-      </w:r>
-    </w:p>
-    <w:p>
-      <w:r>
-        <w:t>--</w:t>
-      </w:r>
-      <w:r>
-        <w:t xml:space="preserve">-- This version modified from basic </w:t>
-      </w:r>
-      <w:proofErr w:type="spellStart"/>
-      <w:r>
-        <w:t>Cuda</w:t>
-      </w:r>
-      <w:proofErr w:type="spellEnd"/>
-      <w:r>
-        <w:t xml:space="preserve"> version. It has 3 global drivers.</w:t>
-      </w:r>
-      <w:r>
-        <w:t xml:space="preserve"> </w:t>
-      </w:r>
-      <w:r>
-        <w:t>Number of cancer types</w:t>
-      </w:r>
-      <w:r>
-        <w:t xml:space="preserve"> is predefined.</w:t>
-      </w:r>
-    </w:p>
-    <w:p>
-      <w:pPr>
-        <w:rPr>
-          <w:b/>
-        </w:rPr>
-      </w:pPr>
-      <w:r>
-        <w:rPr>
-          <w:b/>
-        </w:rPr>
-        <w:t>TDI_23_Cuda_Tumors</w:t>
-      </w:r>
-    </w:p>
-    <w:p>
-      <w:r>
-        <w:t>----</w:t>
-      </w:r>
-      <w:r>
-        <w:t xml:space="preserve"> This is GPU vision running TDI as test data set.</w:t>
-      </w:r>
-      <w:r>
-        <w:t xml:space="preserve"> </w:t>
-      </w:r>
-      <w:r>
-        <w:t>Number of cancer types</w:t>
-      </w:r>
-      <w:r>
-        <w:t xml:space="preserve"> is predefined</w:t>
-      </w:r>
-    </w:p>
-    <w:p>
-      <w:proofErr w:type="spellStart"/>
-      <w:r>
-        <w:rPr>
-          <w:b/>
-        </w:rPr>
-        <w:t>TDI_GenerateGlobalDrive</w:t>
-      </w:r>
-      <w:r>
-        <w:t>r</w:t>
-      </w:r>
-      <w:proofErr w:type="spellEnd"/>
-      <w:r>
-        <w:t xml:space="preserve">. </w:t>
-      </w:r>
-    </w:p>
-    <w:p>
-      <w:r>
-        <w:t>---- This program generate TDI global drivers from Gt and Ge matrixes</w:t>
-      </w:r>
-      <w:r>
-        <w:t xml:space="preserve">. </w:t>
-      </w:r>
-    </w:p>
-    <w:p/>
-    <w:p>
-      <w:pPr>
-        <w:rPr>
-          <w:b/>
           <w:sz w:val="28"/>
           <w:szCs w:val="28"/>
         </w:rPr>
       </w:pPr>
-      <w:r>
+    </w:p>
+    <w:p>
+      <w:pPr>
+        <w:ind w:left="720" w:hanging="720"/>
+        <w:rPr>
+          <w:b/>
+        </w:rPr>
+      </w:pPr>
+      <w:r>
+        <w:rPr>
+          <w:b/>
+        </w:rPr>
+        <w:t>TDIC_01_CPU</w:t>
+      </w:r>
+    </w:p>
+    <w:p>
+      <w:r>
+        <w:t>---- This is TDI CPU</w:t>
+      </w:r>
+      <w:r>
+        <w:t xml:space="preserve"> version</w:t>
+      </w:r>
+      <w:r>
+        <w:t>. Tumor posterior scores are calculated based on cancer type of each tumor is the same or not with the cancer type of input tumor</w:t>
+      </w:r>
+    </w:p>
+    <w:p>
+      <w:pPr>
+        <w:ind w:left="720" w:hanging="720"/>
+        <w:rPr>
+          <w:b/>
+        </w:rPr>
+      </w:pPr>
+      <w:r>
+        <w:rPr>
+          <w:b/>
+        </w:rPr>
+        <w:t>TDIC_01_Cuda</w:t>
+      </w:r>
+    </w:p>
+    <w:p>
+      <w:r>
+        <w:t>---- This is TDI</w:t>
+      </w:r>
+      <w:r>
+        <w:t xml:space="preserve"> GPU</w:t>
+      </w:r>
+      <w:r>
+        <w:t xml:space="preserve"> version. Tumor posterior scores are calculated based on cancer type of each tumor is the same or not with the cancer type of input tumor</w:t>
+      </w:r>
+    </w:p>
+    <w:p>
+      <w:pPr>
+        <w:rPr>
+          <w:b/>
+        </w:rPr>
+      </w:pPr>
+      <w:r>
+        <w:rPr>
+          <w:b/>
+        </w:rPr>
+        <w:t>TDIC_01_CPU_Tumors</w:t>
+      </w:r>
+    </w:p>
+    <w:p>
+      <w:r>
+        <w:t>---- This</w:t>
+      </w:r>
+      <w:r>
+        <w:t xml:space="preserve"> </w:t>
+      </w:r>
+      <w:r>
+        <w:t>C</w:t>
+      </w:r>
+      <w:r>
+        <w:t xml:space="preserve">PU version </w:t>
+      </w:r>
+      <w:r>
+        <w:t xml:space="preserve">which </w:t>
+      </w:r>
+      <w:r>
+        <w:t xml:space="preserve">runs TDI with </w:t>
+      </w:r>
+      <w:r>
+        <w:t>t</w:t>
+      </w:r>
+      <w:r>
+        <w:t>umor information</w:t>
+      </w:r>
+      <w:r>
+        <w:t xml:space="preserve"> </w:t>
+      </w:r>
+      <w:r>
+        <w:t xml:space="preserve">input by customer. </w:t>
+      </w:r>
+      <w:r>
+        <w:t>Tumor posterior scores are calculated based on cancer type of each tumor is the same or not with the cancer type of input tumor</w:t>
+      </w:r>
+    </w:p>
+    <w:p>
+      <w:pPr>
+        <w:rPr>
+          <w:b/>
+        </w:rPr>
+      </w:pPr>
+      <w:r>
+        <w:rPr>
+          <w:b/>
+        </w:rPr>
+        <w:t>TDIC_01_Cuda_Tumors</w:t>
+      </w:r>
+    </w:p>
+    <w:p>
+      <w:r>
+        <w:t xml:space="preserve">---- This </w:t>
+      </w:r>
+      <w:r>
+        <w:t>G</w:t>
+      </w:r>
+      <w:r>
+        <w:t xml:space="preserve">PU version which </w:t>
+      </w:r>
+      <w:r>
+        <w:t xml:space="preserve">runs TDI with </w:t>
+      </w:r>
+      <w:r>
+        <w:t>tumor information input by customer. Tumor posterior scores are calculated based on cancer type of each tumor is the same or not with the cancer type of input tumor</w:t>
+      </w:r>
+    </w:p>
+    <w:p>
+      <w:pPr>
+        <w:rPr>
+          <w:b/>
+        </w:rPr>
+      </w:pPr>
+      <w:proofErr w:type="spellStart"/>
+      <w:r>
+        <w:rPr>
+          <w:b/>
+        </w:rPr>
+        <w:t>TDI</w:t>
+      </w:r>
+      <w:r>
+        <w:rPr>
+          <w:b/>
+        </w:rPr>
+        <w:t>C</w:t>
+      </w:r>
+      <w:r>
+        <w:rPr>
+          <w:b/>
+        </w:rPr>
+        <w:t>_CancerType_CPU</w:t>
+      </w:r>
+      <w:proofErr w:type="spellEnd"/>
+      <w:r>
+        <w:rPr>
+          <w:b/>
+        </w:rPr>
+        <w:tab/>
+      </w:r>
+    </w:p>
+    <w:p>
+      <w:r>
+        <w:t xml:space="preserve">---- </w:t>
+      </w:r>
+      <w:r>
+        <w:t xml:space="preserve">This is the </w:t>
+      </w:r>
+      <w:r>
+        <w:t xml:space="preserve">TDI CPU version. </w:t>
+      </w:r>
+      <w:r>
+        <w:t>Number of cancer types</w:t>
+      </w:r>
+      <w:r>
+        <w:t xml:space="preserve"> is </w:t>
+      </w:r>
+      <w:r>
+        <w:t>dynamically obtained at run time</w:t>
+      </w:r>
+    </w:p>
+    <w:p>
+      <w:pPr>
+        <w:rPr>
+          <w:b/>
+        </w:rPr>
+      </w:pPr>
+      <w:r>
+        <w:rPr>
+          <w:b/>
+        </w:rPr>
+        <w:t>TDI</w:t>
+      </w:r>
+      <w:r>
+        <w:rPr>
+          <w:b/>
+        </w:rPr>
+        <w:t>C</w:t>
+      </w:r>
+      <w:r>
+        <w:rPr>
+          <w:b/>
+        </w:rPr>
+        <w:t>_23_Cuda</w:t>
+      </w:r>
+    </w:p>
+    <w:p>
+      <w:r>
+        <w:t>---- This the TDI GPU version. Number of cancer types is predefined in the code</w:t>
+      </w:r>
+    </w:p>
+    <w:p>
+      <w:pPr>
+        <w:rPr>
+          <w:b/>
+        </w:rPr>
+      </w:pPr>
+      <w:proofErr w:type="spellStart"/>
+      <w:r>
+        <w:rPr>
+          <w:b/>
+        </w:rPr>
+        <w:t>TDI</w:t>
+      </w:r>
+      <w:r>
+        <w:rPr>
+          <w:b/>
+        </w:rPr>
+        <w:t>C</w:t>
+      </w:r>
+      <w:r>
+        <w:rPr>
+          <w:b/>
+        </w:rPr>
+        <w:t>_CancerType_CPU_Tumors</w:t>
+      </w:r>
+      <w:proofErr w:type="spellEnd"/>
+    </w:p>
+    <w:p>
+      <w:r>
+        <w:t>---- This</w:t>
+      </w:r>
+      <w:r>
+        <w:t xml:space="preserve"> CPU</w:t>
+      </w:r>
+      <w:r>
+        <w:t xml:space="preserve"> version </w:t>
+      </w:r>
+      <w:r>
+        <w:t xml:space="preserve">which runs </w:t>
+      </w:r>
+      <w:r>
+        <w:t xml:space="preserve">TDI </w:t>
+      </w:r>
+      <w:r>
+        <w:t xml:space="preserve">with tumor information </w:t>
+      </w:r>
+      <w:r>
+        <w:t>input by customer.</w:t>
+      </w:r>
+      <w:r>
+        <w:t xml:space="preserve"> </w:t>
+      </w:r>
+      <w:r>
+        <w:t>Number of cancer types</w:t>
+      </w:r>
+      <w:r>
+        <w:t xml:space="preserve"> is dynamically obtained.</w:t>
+      </w:r>
+    </w:p>
+    <w:p>
+      <w:pPr>
+        <w:rPr>
+          <w:b/>
+        </w:rPr>
+      </w:pPr>
+      <w:r>
+        <w:rPr>
+          <w:b/>
+        </w:rPr>
+        <w:t>TDI</w:t>
+      </w:r>
+      <w:r>
+        <w:rPr>
+          <w:b/>
+        </w:rPr>
+        <w:t>C</w:t>
+      </w:r>
+      <w:r>
+        <w:rPr>
+          <w:b/>
+        </w:rPr>
+        <w:t>_23_Cuda_Tumors</w:t>
+      </w:r>
+    </w:p>
+    <w:p>
+      <w:r>
+        <w:t>----</w:t>
+      </w:r>
+      <w:r>
+        <w:t xml:space="preserve"> This is GPU vision which runs TDI with tumor information input by customer. Number of cancer types is predefined</w:t>
+      </w:r>
+    </w:p>
+    <w:p>
+      <w:pPr>
+        <w:rPr>
+          <w:b/>
+        </w:rPr>
+      </w:pPr>
+      <w:r>
+        <w:rPr>
+          <w:b/>
+        </w:rPr>
+        <w:t>TDI</w:t>
+      </w:r>
+      <w:r>
+        <w:rPr>
+          <w:b/>
+        </w:rPr>
+        <w:t>C</w:t>
+      </w:r>
+      <w:r>
+        <w:rPr>
+          <w:b/>
+        </w:rPr>
+        <w:t>_23_Cuda_MultiDrivers</w:t>
+      </w:r>
+    </w:p>
+    <w:p>
+      <w:r>
+        <w:t>--</w:t>
+      </w:r>
+      <w:r>
+        <w:t xml:space="preserve">-- This version modified from basic </w:t>
+      </w:r>
+      <w:proofErr w:type="spellStart"/>
+      <w:r>
+        <w:t>Cuda</w:t>
+      </w:r>
+      <w:proofErr w:type="spellEnd"/>
+      <w:r>
+        <w:t xml:space="preserve"> version. It has 3 global drivers.</w:t>
+      </w:r>
+      <w:r>
+        <w:t xml:space="preserve"> </w:t>
+      </w:r>
+      <w:r>
+        <w:t>Number of cancer types</w:t>
+      </w:r>
+      <w:r>
+        <w:t xml:space="preserve"> is predefined.</w:t>
+      </w:r>
+    </w:p>
+    <w:p>
+      <w:proofErr w:type="spellStart"/>
+      <w:r>
+        <w:rPr>
+          <w:b/>
+        </w:rPr>
+        <w:t>TDI</w:t>
+      </w:r>
+      <w:r>
+        <w:rPr>
+          <w:b/>
+        </w:rPr>
+        <w:t>C</w:t>
+      </w:r>
+      <w:r>
+        <w:rPr>
+          <w:b/>
+        </w:rPr>
+        <w:t>_GenerateGlobalDrive</w:t>
+      </w:r>
+      <w:r>
+        <w:t>r</w:t>
+      </w:r>
+      <w:proofErr w:type="spellEnd"/>
+      <w:r>
+        <w:t xml:space="preserve">. </w:t>
+      </w:r>
+    </w:p>
+    <w:p>
+      <w:r>
+        <w:t>---- This program generate TDI global drivers from Gt and Ge matrixes</w:t>
+      </w:r>
+      <w:r>
+        <w:t xml:space="preserve">. </w:t>
+      </w:r>
+    </w:p>
+    <w:p/>
+    <w:p>
+      <w:pPr>
         <w:rPr>
           <w:b/>
           <w:sz w:val="28"/>
           <w:szCs w:val="28"/>
         </w:rPr>
-        <w:t>Other versions</w:t>
-      </w:r>
-    </w:p>
-    <w:p>
-      <w:pPr>
-        <w:rPr>
-          <w:b/>
-        </w:rPr>
-      </w:pPr>
-      <w:r>
-        <w:rPr>
-          <w:b/>
-        </w:rPr>
-        <w:t>TDI_23_CPU</w:t>
-      </w:r>
+      </w:pPr>
       <w:bookmarkStart w:id="0" w:name="_GoBack"/>
       <w:bookmarkEnd w:id="0"/>
-    </w:p>
-    <w:p>
-      <w:r>
-        <w:t>---- This is the basic TDI CPU version. Number of cancer types is predefined in the code.</w:t>
+      <w:r>
+        <w:rPr>
+          <w:b/>
+          <w:sz w:val="28"/>
+          <w:szCs w:val="28"/>
+        </w:rPr>
+        <w:lastRenderedPageBreak/>
+        <w:t>Other versions</w:t>
+      </w:r>
+    </w:p>
+    <w:p>
+      <w:pPr>
+        <w:rPr>
+          <w:b/>
+          <w:sz w:val="28"/>
+          <w:szCs w:val="28"/>
+        </w:rPr>
+      </w:pPr>
+    </w:p>
+    <w:p>
+      <w:pPr>
+        <w:rPr>
+          <w:b/>
+        </w:rPr>
+      </w:pPr>
+      <w:r>
+        <w:rPr>
+          <w:b/>
+        </w:rPr>
+        <w:t>TDI</w:t>
+      </w:r>
+      <w:r>
+        <w:rPr>
+          <w:b/>
+        </w:rPr>
+        <w:t>C</w:t>
+      </w:r>
+      <w:r>
+        <w:rPr>
+          <w:b/>
+        </w:rPr>
+        <w:t>_23_CPU</w:t>
+      </w:r>
+    </w:p>
+    <w:p>
+      <w:r>
+        <w:t>---- This is TDI CPU version. Number of cancer types is predefined in the code.</w:t>
       </w:r>
     </w:p>
     <w:p>
@@ -335,32 +560,146 @@
         <w:rPr>
           <w:b/>
         </w:rPr>
-        <w:t>TDI_CancerType_CPU_Tumor</w:t>
+        <w:t>TDI</w:t>
+      </w:r>
+      <w:r>
+        <w:rPr>
+          <w:b/>
+        </w:rPr>
+        <w:t>C</w:t>
+      </w:r>
+      <w:r>
+        <w:rPr>
+          <w:b/>
+        </w:rPr>
+        <w:t>_CancerType_Cuda</w:t>
       </w:r>
       <w:proofErr w:type="spellEnd"/>
     </w:p>
     <w:p>
+      <w:pPr>
+        <w:rPr>
+          <w:b/>
+        </w:rPr>
+      </w:pPr>
+      <w:r>
+        <w:t>---- This is TDI GPU version. Number of cancer types is dynamically obtained at running time.</w:t>
+      </w:r>
+    </w:p>
+    <w:p>
+      <w:pPr>
+        <w:rPr>
+          <w:b/>
+        </w:rPr>
+      </w:pPr>
+      <w:proofErr w:type="spellStart"/>
+      <w:r>
+        <w:rPr>
+          <w:b/>
+        </w:rPr>
+        <w:t>TDI</w:t>
+      </w:r>
+      <w:r>
+        <w:rPr>
+          <w:b/>
+        </w:rPr>
+        <w:t>C</w:t>
+      </w:r>
+      <w:r>
+        <w:rPr>
+          <w:b/>
+        </w:rPr>
+        <w:t>_CancerType_CPU_Tumor</w:t>
+      </w:r>
+      <w:proofErr w:type="spellEnd"/>
+    </w:p>
+    <w:p>
       <w:r>
         <w:t xml:space="preserve">---- This </w:t>
       </w:r>
       <w:r>
-        <w:t>is the CPU version running TDI as one tumor input as test data. Number of cancer types is dynamically obtained from code.</w:t>
-      </w:r>
-    </w:p>
-    <w:p>
-      <w:pPr>
-        <w:rPr>
-          <w:b/>
-        </w:rPr>
-      </w:pPr>
+        <w:t xml:space="preserve">is the CPU version </w:t>
+      </w:r>
+      <w:r>
+        <w:t xml:space="preserve">which runs </w:t>
+      </w:r>
+      <w:r>
+        <w:t xml:space="preserve">TDI </w:t>
+      </w:r>
+      <w:r>
+        <w:t>with</w:t>
+      </w:r>
+      <w:r>
+        <w:t xml:space="preserve"> tumor </w:t>
+      </w:r>
+      <w:r>
+        <w:t xml:space="preserve">information </w:t>
+      </w:r>
+      <w:r>
+        <w:t xml:space="preserve">input </w:t>
+      </w:r>
+      <w:r>
+        <w:t>by customer</w:t>
+      </w:r>
+      <w:r>
+        <w:t>.</w:t>
+      </w:r>
+      <w:r>
+        <w:t xml:space="preserve"> </w:t>
+      </w:r>
+      <w:r>
+        <w:t>Number of cancer types is dynamically obtained from code.</w:t>
+      </w:r>
+      <w:r>
+        <w:t xml:space="preserve"> The difference between this version and </w:t>
+      </w:r>
       <w:proofErr w:type="spellStart"/>
       <w:r>
-        <w:rPr>
-          <w:b/>
-        </w:rPr>
-        <w:t>TDI_CancerType_CPU_Tumor_MultiDrivers</w:t>
+        <w:t>TDIC_CancerType_CPU_Tumors</w:t>
       </w:r>
       <w:proofErr w:type="spellEnd"/>
+      <w:r>
+        <w:t xml:space="preserve"> is this one can only run</w:t>
+      </w:r>
+      <w:r>
+        <w:t>s</w:t>
+      </w:r>
+      <w:r>
+        <w:t xml:space="preserve"> one tumor per</w:t>
+      </w:r>
+      <w:r>
+        <w:t xml:space="preserve"> one execution.</w:t>
+      </w:r>
+      <w:r>
+        <w:t xml:space="preserve"> </w:t>
+      </w:r>
+    </w:p>
+    <w:p>
+      <w:pPr>
+        <w:rPr>
+          <w:b/>
+        </w:rPr>
+      </w:pPr>
+      <w:proofErr w:type="spellStart"/>
+      <w:r>
+        <w:rPr>
+          <w:b/>
+        </w:rPr>
+        <w:t>TDI</w:t>
+      </w:r>
+      <w:r>
+        <w:rPr>
+          <w:b/>
+        </w:rPr>
+        <w:t>C</w:t>
+      </w:r>
+      <w:r>
+        <w:rPr>
+          <w:b/>
+        </w:rPr>
+        <w:t>_CancerType_CPU_Tumor_MultiDrivers</w:t>
+      </w:r>
+      <w:proofErr w:type="spellEnd"/>
     </w:p>
     <w:p>
       <w:r>
@@ -383,37 +722,8 @@
         <w:t xml:space="preserve"> drivers instead of one.</w:t>
       </w:r>
     </w:p>
-    <w:p>
-      <w:pPr>
-        <w:rPr>
-          <w:b/>
-        </w:rPr>
-      </w:pPr>
-      <w:proofErr w:type="spellStart"/>
-      <w:r>
-        <w:rPr>
-          <w:b/>
-        </w:rPr>
-        <w:t>TDI_CancerType_Cuda</w:t>
-      </w:r>
-      <w:proofErr w:type="spellEnd"/>
-    </w:p>
-    <w:p>
-      <w:pPr>
-        <w:rPr>
-          <w:b/>
-        </w:rPr>
-      </w:pPr>
-      <w:r>
-        <w:t>---- This is basic TDI GPU version. Number of cancer types is dynamically obtained at running time.</w:t>
-      </w:r>
-    </w:p>
     <w:p/>
-    <w:p>
-      <w:r>
-        <w:t>s</w:t>
-      </w:r>
-    </w:p>
+    <w:p/>
     <w:sectPr>
       <w:pgSz w:w="12240" w:h="15840"/>
       <w:pgMar w:top="1440" w:right="1440" w:bottom="1440" w:left="1440" w:header="720" w:footer="720" w:gutter="0"/>

</xml_diff>